<commit_message>
passes a few elementary tests, and candidate for full structure reading
</commit_message>
<xml_diff>
--- a/data/docu1.docx
+++ b/data/docu1.docx
@@ -2,48 +2,6 @@
 <file path=word/document.xml><?xml version="1.0" encoding="utf-8"?>
 <w:document xmlns:wpc="http://schemas.microsoft.com/office/word/2010/wordprocessingCanvas" xmlns:cx="http://schemas.microsoft.com/office/drawing/2014/chartex" xmlns:cx1="http://schemas.microsoft.com/office/drawing/2015/9/8/chartex" xmlns:cx2="http://schemas.microsoft.com/office/drawing/2015/10/21/chartex" xmlns:cx3="http://schemas.microsoft.com/office/drawing/2016/5/9/chartex" xmlns:cx4="http://schemas.microsoft.com/office/drawing/2016/5/10/chartex" xmlns:cx5="http://schemas.microsoft.com/office/drawing/2016/5/11/chartex" xmlns:cx6="http://schemas.microsoft.com/office/drawing/2016/5/12/chartex" xmlns:cx7="http://schemas.microsoft.com/office/drawing/2016/5/13/chartex" xmlns:cx8="http://schemas.microsoft.com/office/drawing/2016/5/14/chartex" xmlns:mc="http://schemas.openxmlformats.org/markup-compatibility/2006" xmlns:aink="http://schemas.microsoft.com/office/drawing/2016/ink" xmlns:am3d="http://schemas.microsoft.com/office/drawing/2017/model3d" xmlns:o="urn:schemas-microsoft-com:office:office" xmlns:oel="http://schemas.microsoft.com/office/2019/extlst" xmlns:r="http://schemas.openxmlformats.org/officeDocument/2006/relationships" xmlns:m="http://schemas.openxmlformats.org/officeDocument/2006/math" xmlns:v="urn:schemas-microsoft-com:vml" xmlns:wp14="http://schemas.microsoft.com/office/word/2010/wordprocessingDrawing" xmlns:wp="http://schemas.openxmlformats.org/drawingml/2006/wordprocessingDrawing" xmlns:w10="urn:schemas-microsoft-com:office:word" xmlns:w="http://schemas.openxmlformats.org/wordprocessingml/2006/main" xmlns:w14="http://schemas.microsoft.com/office/word/2010/wordml" xmlns:w15="http://schemas.microsoft.com/office/word/2012/wordml" xmlns:w16cex="http://schemas.microsoft.com/office/word/2018/wordml/cex" xmlns:w16cid="http://schemas.microsoft.com/office/word/2016/wordml/cid" xmlns:w16="http://schemas.microsoft.com/office/word/2018/wordml" xmlns:w16du="http://schemas.microsoft.com/office/word/2023/wordml/word16du" xmlns:w16sdtdh="http://schemas.microsoft.com/office/word/2020/wordml/sdtdatahash" xmlns:w16se="http://schemas.microsoft.com/office/word/2015/wordml/symex" xmlns:wpg="http://schemas.microsoft.com/office/word/2010/wordprocessingGroup" xmlns:wpi="http://schemas.microsoft.com/office/word/2010/wordprocessingInk" xmlns:wne="http://schemas.microsoft.com/office/word/2006/wordml" xmlns:wps="http://schemas.microsoft.com/office/word/2010/wordprocessingShape" mc:Ignorable="w14 w15 w16se w16cid w16 w16cex w16sdtdh wp14">
   <w:body>
-    <w:p>
-      <w:proofErr w:type="spellStart"/>
-      <w:r>
-        <w:t>H</w:t>
-      </w:r>
-      <w:r>
-        <w:rPr>
-          <w:rFonts w:hint="eastAsia"/>
-        </w:rPr>
-        <w:t>frbdgbhnhynhnynhh</w:t>
-      </w:r>
-      <w:r>
-        <w:t>hn</w:t>
-      </w:r>
-      <w:proofErr w:type="spellEnd"/>
-    </w:p>
-    <w:p/>
-    <w:p>
-      <w:pPr>
-        <w:rPr>
-          <w:b/>
-          <w:bCs/>
-        </w:rPr>
-      </w:pPr>
-      <w:proofErr w:type="spellStart"/>
-      <w:r>
-        <w:rPr>
-          <w:b/>
-          <w:bCs/>
-        </w:rPr>
-        <w:t>Sfvsbdbnd</w:t>
-      </w:r>
-      <w:proofErr w:type="spellEnd"/>
-    </w:p>
-    <w:p>
-      <w:pPr>
-        <w:rPr>
-          <w:b/>
-          <w:bCs/>
-        </w:rPr>
-      </w:pPr>
-    </w:p>
     <w:p>
       <w:pPr>
         <w:rPr>
@@ -53,19 +11,9 @@
           <w:iCs/>
         </w:rPr>
       </w:pPr>
-      <w:proofErr w:type="spellStart"/>
-      <w:proofErr w:type="gramStart"/>
       <w:r>
-        <w:rPr>
-          <w:b/>
-          <w:bCs/>
-          <w:i/>
-          <w:iCs/>
-        </w:rPr>
-        <w:t>asafgshetrjryjned</w:t>
+        <w:t>Bonjour, je m’appelle Peng</w:t>
       </w:r>
-      <w:proofErr w:type="spellEnd"/>
-      <w:proofErr w:type="gramEnd"/>
     </w:p>
     <w:sectPr>
       <w:pgSz w:w="11906" w:h="16838"/>

</xml_diff>

<commit_message>
with style but with bugs
</commit_message>
<xml_diff>
--- a/data/docu1.docx
+++ b/data/docu1.docx
@@ -4,6 +4,7 @@
   <w:body>
     <w:p>
       <w:pPr>
+        <w:pStyle w:val="Titre1"/>
         <w:rPr>
           <w:b/>
           <w:bCs/>
@@ -420,6 +421,27 @@
     <w:name w:val="Normal"/>
     <w:qFormat/>
   </w:style>
+  <w:style w:type="paragraph" w:styleId="Titre1">
+    <w:name w:val="heading 1"/>
+    <w:basedOn w:val="Normal"/>
+    <w:next w:val="Normal"/>
+    <w:link w:val="Titre1Car"/>
+    <w:uiPriority w:val="9"/>
+    <w:qFormat/>
+    <w:rsid w:val="00212C3E"/>
+    <w:pPr>
+      <w:keepNext/>
+      <w:keepLines/>
+      <w:spacing w:before="240"/>
+      <w:outlineLvl w:val="0"/>
+    </w:pPr>
+    <w:rPr>
+      <w:rFonts w:asciiTheme="majorHAnsi" w:eastAsiaTheme="majorEastAsia" w:hAnsiTheme="majorHAnsi" w:cstheme="majorBidi"/>
+      <w:color w:val="2F5496" w:themeColor="accent1" w:themeShade="BF"/>
+      <w:sz w:val="32"/>
+      <w:szCs w:val="32"/>
+    </w:rPr>
+  </w:style>
   <w:style w:type="character" w:default="1" w:styleId="Policepardfaut">
     <w:name w:val="Default Paragraph Font"/>
     <w:uiPriority w:val="1"/>
@@ -446,6 +468,19 @@
     <w:uiPriority w:val="99"/>
     <w:semiHidden/>
     <w:unhideWhenUsed/>
+  </w:style>
+  <w:style w:type="character" w:customStyle="1" w:styleId="Titre1Car">
+    <w:name w:val="Titre 1 Car"/>
+    <w:basedOn w:val="Policepardfaut"/>
+    <w:link w:val="Titre1"/>
+    <w:uiPriority w:val="9"/>
+    <w:rsid w:val="00212C3E"/>
+    <w:rPr>
+      <w:rFonts w:asciiTheme="majorHAnsi" w:eastAsiaTheme="majorEastAsia" w:hAnsiTheme="majorHAnsi" w:cstheme="majorBidi"/>
+      <w:color w:val="2F5496" w:themeColor="accent1" w:themeShade="BF"/>
+      <w:sz w:val="32"/>
+      <w:szCs w:val="32"/>
+    </w:rPr>
   </w:style>
 </w:styles>
 </file>

</xml_diff>